<commit_message>
"add: modifications to portfolio section"
</commit_message>
<xml_diff>
--- a/instructivo/portfoloio template.docx
+++ b/instructivo/portfoloio template.docx
@@ -8,9 +8,9 @@
           <w:noProof/>
         </w:rPr>
         <w:drawing>
-          <wp:inline distT="0" distB="0" distL="0" distR="0" wp14:anchorId="023B0AED" wp14:editId="4EFBDF3C">
-            <wp:extent cx="5400040" cy="2835275"/>
-            <wp:effectExtent l="0" t="0" r="0" b="3175"/>
+          <wp:inline distT="0" distB="0" distL="0" distR="0" wp14:anchorId="023B0AED" wp14:editId="51BE0F7A">
+            <wp:extent cx="2804984" cy="1581665"/>
+            <wp:effectExtent l="0" t="0" r="0" b="0"/>
             <wp:docPr id="1268375774" name="Picture 1"/>
             <wp:cNvGraphicFramePr>
               <a:graphicFrameLocks xmlns:a="http://schemas.openxmlformats.org/drawingml/2006/main" noChangeAspect="1"/>
@@ -22,26 +22,36 @@
                     <pic:cNvPr id="1268375774" name=""/>
                     <pic:cNvPicPr/>
                   </pic:nvPicPr>
-                  <pic:blipFill>
+                  <pic:blipFill rotWithShape="1">
                     <a:blip r:embed="rId4"/>
-                    <a:stretch>
-                      <a:fillRect/>
-                    </a:stretch>
+                    <a:srcRect l="44774" t="32832" r="3278" b="11378"/>
+                    <a:stretch/>
                   </pic:blipFill>
-                  <pic:spPr>
+                  <pic:spPr bwMode="auto">
                     <a:xfrm>
                       <a:off x="0" y="0"/>
-                      <a:ext cx="5400040" cy="2835275"/>
+                      <a:ext cx="2805243" cy="1581811"/>
                     </a:xfrm>
                     <a:prstGeom prst="rect">
                       <a:avLst/>
                     </a:prstGeom>
+                    <a:ln>
+                      <a:noFill/>
+                    </a:ln>
+                    <a:extLst>
+                      <a:ext uri="{53640926-AAD7-44D8-BBD7-CCE9431645EC}">
+                        <a14:shadowObscured xmlns:a14="http://schemas.microsoft.com/office/drawing/2010/main"/>
+                      </a:ext>
+                    </a:extLst>
                   </pic:spPr>
                 </pic:pic>
               </a:graphicData>
             </a:graphic>
           </wp:inline>
         </w:drawing>
+      </w:r>
+      <w:r>
+        <w:t xml:space="preserve"> </w:t>
       </w:r>
     </w:p>
     <w:sectPr>

</xml_diff>